<commit_message>
add actividad 6 y 7 sentencias sql
</commit_message>
<xml_diff>
--- a/4.Actividad SQL Estructura.docx
+++ b/4.Actividad SQL Estructura.docx
@@ -106,7 +106,50 @@
         <w:spacing w:after="0" w:line="240" w:lineRule="auto"/>
       </w:pPr>
       <w:r>
-        <w:t xml:space="preserve">    id INT PRIMARY KEY,</w:t>
+        <w:t xml:space="preserve">    id </w:t>
+      </w:r>
+      <w:r>
+        <w:rPr>
+          <w:b/>
+          <w:bCs/>
+        </w:rPr>
+        <w:t>INT</w:t>
+      </w:r>
+      <w:r>
+        <w:t xml:space="preserve"> </w:t>
+      </w:r>
+      <w:proofErr w:type="gramStart"/>
+      <w:r>
+        <w:rPr>
+          <w:b/>
+          <w:bCs/>
+        </w:rPr>
+        <w:t>IDENTITY(</w:t>
+      </w:r>
+      <w:proofErr w:type="gramEnd"/>
+      <w:r>
+        <w:rPr>
+          <w:b/>
+          <w:bCs/>
+        </w:rPr>
+        <w:t xml:space="preserve">1,1) </w:t>
+      </w:r>
+      <w:r>
+        <w:rPr>
+          <w:b/>
+          <w:bCs/>
+        </w:rPr>
+        <w:t>PRIMARY KEY</w:t>
+      </w:r>
+      <w:r>
+        <w:rPr>
+          <w:b/>
+          <w:bCs/>
+        </w:rPr>
+        <w:t xml:space="preserve"> NOT NULL</w:t>
+      </w:r>
+      <w:r>
+        <w:t>,</w:t>
       </w:r>
     </w:p>
     <w:p>
@@ -118,19 +161,50 @@
       </w:r>
       <w:proofErr w:type="gramStart"/>
       <w:r>
+        <w:rPr>
+          <w:b/>
+          <w:bCs/>
+        </w:rPr>
         <w:t>VARCHAR(</w:t>
       </w:r>
       <w:proofErr w:type="gramEnd"/>
       <w:r>
-        <w:t>100) NOT NULL,</w:t>
-      </w:r>
-    </w:p>
-    <w:p>
-      <w:pPr>
-        <w:spacing w:after="0" w:line="240" w:lineRule="auto"/>
-      </w:pPr>
-      <w:r>
-        <w:t xml:space="preserve">    edad INT,</w:t>
+        <w:rPr>
+          <w:b/>
+          <w:bCs/>
+        </w:rPr>
+        <w:t>100) NOT NULL</w:t>
+      </w:r>
+      <w:r>
+        <w:t>,</w:t>
+      </w:r>
+    </w:p>
+    <w:p>
+      <w:pPr>
+        <w:spacing w:after="0" w:line="240" w:lineRule="auto"/>
+      </w:pPr>
+      <w:r>
+        <w:t xml:space="preserve">    edad </w:t>
+      </w:r>
+      <w:r>
+        <w:rPr>
+          <w:b/>
+          <w:bCs/>
+        </w:rPr>
+        <w:t>INT</w:t>
+      </w:r>
+      <w:r>
+        <w:t xml:space="preserve"> </w:t>
+      </w:r>
+      <w:r>
+        <w:rPr>
+          <w:b/>
+          <w:bCs/>
+        </w:rPr>
+        <w:t>NOT NULL</w:t>
+      </w:r>
+      <w:r>
+        <w:t>,</w:t>
       </w:r>
     </w:p>
     <w:p>
@@ -142,10 +216,18 @@
       </w:r>
       <w:proofErr w:type="gramStart"/>
       <w:r>
+        <w:rPr>
+          <w:b/>
+          <w:bCs/>
+        </w:rPr>
         <w:t>VARCHAR(</w:t>
       </w:r>
       <w:proofErr w:type="gramEnd"/>
       <w:r>
+        <w:rPr>
+          <w:b/>
+          <w:bCs/>
+        </w:rPr>
         <w:t>50)</w:t>
       </w:r>
     </w:p>
@@ -155,6 +237,14 @@
       </w:pPr>
       <w:r>
         <w:t>);</w:t>
+      </w:r>
+    </w:p>
+    <w:p>
+      <w:pPr>
+        <w:spacing w:after="0" w:line="240" w:lineRule="auto"/>
+      </w:pPr>
+      <w:r>
+        <w:t>El campo “puesto” al no estar definido como “NOT NULL” no va a ser requerido su valor cuando se carguen datos a la tabla</w:t>
       </w:r>
     </w:p>
     <w:p>
@@ -721,7 +811,7 @@
       </w:pPr>
       <w:r>
         <w:pict w14:anchorId="7DB20986">
-          <v:rect id="_x0000_i1029" style="width:0;height:1.5pt" o:hralign="center" o:hrstd="t" o:hr="t" fillcolor="#a0a0a0" stroked="f"/>
+          <v:rect id="_x0000_i1028" style="width:0;height:1.5pt" o:hralign="center" o:hrstd="t" o:hr="t" fillcolor="#a0a0a0" stroked="f"/>
         </w:pict>
       </w:r>
     </w:p>
@@ -928,6 +1018,7 @@
         <w:ind w:left="284"/>
       </w:pPr>
       <w:r>
+        <w:lastRenderedPageBreak/>
         <w:t>Eliminar la tabla productos completamente de la base de datos.</w:t>
       </w:r>
     </w:p>

</xml_diff>